<commit_message>
finish report, fix logout function
</commit_message>
<xml_diff>
--- a/ProjectReport.docx
+++ b/ProjectReport.docx
@@ -579,6 +579,13 @@
               </w:rPr>
               <w:t>Kieu Nhat Tan -</w:t>
             </w:r>
+            <w:r>
+              <w:rPr>
+                <w:sz w:val="24"/>
+                <w:szCs w:val="24"/>
+              </w:rPr>
+              <w:t>TanknSE141107</w:t>
+            </w:r>
           </w:p>
           <w:p/>
         </w:tc>
@@ -9831,6 +9838,7 @@
           <w:rFonts w:ascii="Times New Roman" w:hAnsi="Times New Roman"/>
           <w:b/>
           <w:bCs/>
+          <w:noProof/>
           <w:position w:val="6"/>
           <w:sz w:val="36"/>
           <w:szCs w:val="36"/>
@@ -20268,6 +20276,1315 @@
                 <w:szCs w:val="24"/>
               </w:rPr>
               <w:t xml:space="preserve"> user form</w:t>
+            </w:r>
+          </w:p>
+        </w:tc>
+      </w:tr>
+    </w:tbl>
+    <w:p>
+      <w:pPr>
+        <w:spacing w:line="360" w:lineRule="auto"/>
+        <w:rPr>
+          <w:rFonts w:ascii="Times New Roman" w:hAnsi="Times New Roman"/>
+          <w:position w:val="6"/>
+          <w:sz w:val="26"/>
+        </w:rPr>
+      </w:pPr>
+      <w:r>
+        <w:rPr>
+          <w:rFonts w:ascii="Times New Roman" w:hAnsi="Times New Roman"/>
+          <w:position w:val="6"/>
+          <w:sz w:val="26"/>
+        </w:rPr>
+        <w:lastRenderedPageBreak/>
+        <w:t>E. Tasksheet</w:t>
+      </w:r>
+    </w:p>
+    <w:tbl>
+      <w:tblPr>
+        <w:tblStyle w:val="TableGrid"/>
+        <w:tblW w:w="0" w:type="auto"/>
+        <w:tblLook w:val="04A0" w:firstRow="1" w:lastRow="0" w:firstColumn="1" w:lastColumn="0" w:noHBand="0" w:noVBand="1"/>
+      </w:tblPr>
+      <w:tblGrid>
+        <w:gridCol w:w="3116"/>
+        <w:gridCol w:w="3117"/>
+        <w:gridCol w:w="3117"/>
+      </w:tblGrid>
+      <w:tr>
+        <w:tc>
+          <w:tcPr>
+            <w:tcW w:w="3116" w:type="dxa"/>
+          </w:tcPr>
+          <w:p>
+            <w:pPr>
+              <w:spacing w:line="360" w:lineRule="auto"/>
+              <w:rPr>
+                <w:rFonts w:ascii="Times New Roman" w:hAnsi="Times New Roman"/>
+                <w:position w:val="6"/>
+                <w:sz w:val="26"/>
+              </w:rPr>
+            </w:pPr>
+            <w:r>
+              <w:rPr>
+                <w:rFonts w:ascii="Times New Roman" w:hAnsi="Times New Roman"/>
+                <w:position w:val="6"/>
+                <w:sz w:val="26"/>
+              </w:rPr>
+              <w:t>Task Name</w:t>
+            </w:r>
+          </w:p>
+        </w:tc>
+        <w:tc>
+          <w:tcPr>
+            <w:tcW w:w="3117" w:type="dxa"/>
+          </w:tcPr>
+          <w:p>
+            <w:pPr>
+              <w:spacing w:line="360" w:lineRule="auto"/>
+              <w:rPr>
+                <w:rFonts w:ascii="Times New Roman" w:hAnsi="Times New Roman"/>
+                <w:position w:val="6"/>
+                <w:sz w:val="26"/>
+              </w:rPr>
+            </w:pPr>
+            <w:r>
+              <w:rPr>
+                <w:rFonts w:ascii="Times New Roman" w:hAnsi="Times New Roman"/>
+                <w:position w:val="6"/>
+                <w:sz w:val="26"/>
+              </w:rPr>
+              <w:t>Taken by</w:t>
+            </w:r>
+          </w:p>
+        </w:tc>
+        <w:tc>
+          <w:tcPr>
+            <w:tcW w:w="3117" w:type="dxa"/>
+          </w:tcPr>
+          <w:p>
+            <w:pPr>
+              <w:spacing w:line="360" w:lineRule="auto"/>
+              <w:rPr>
+                <w:rFonts w:ascii="Times New Roman" w:hAnsi="Times New Roman"/>
+                <w:position w:val="6"/>
+                <w:sz w:val="26"/>
+              </w:rPr>
+            </w:pPr>
+            <w:r>
+              <w:rPr>
+                <w:rFonts w:ascii="Times New Roman" w:hAnsi="Times New Roman"/>
+                <w:position w:val="6"/>
+                <w:sz w:val="26"/>
+              </w:rPr>
+              <w:t>Status</w:t>
+            </w:r>
+          </w:p>
+        </w:tc>
+      </w:tr>
+      <w:tr>
+        <w:tc>
+          <w:tcPr>
+            <w:tcW w:w="3116" w:type="dxa"/>
+          </w:tcPr>
+          <w:p>
+            <w:pPr>
+              <w:spacing w:line="360" w:lineRule="auto"/>
+              <w:rPr>
+                <w:rFonts w:ascii="Times New Roman" w:hAnsi="Times New Roman"/>
+                <w:position w:val="6"/>
+                <w:sz w:val="26"/>
+              </w:rPr>
+            </w:pPr>
+            <w:r>
+              <w:rPr>
+                <w:rFonts w:ascii="Times New Roman" w:hAnsi="Times New Roman"/>
+                <w:position w:val="6"/>
+                <w:sz w:val="26"/>
+              </w:rPr>
+              <w:t>UI of Manage User screen</w:t>
+            </w:r>
+          </w:p>
+        </w:tc>
+        <w:tc>
+          <w:tcPr>
+            <w:tcW w:w="3117" w:type="dxa"/>
+          </w:tcPr>
+          <w:p>
+            <w:pPr>
+              <w:spacing w:line="360" w:lineRule="auto"/>
+              <w:rPr>
+                <w:rFonts w:ascii="Times New Roman" w:hAnsi="Times New Roman"/>
+                <w:position w:val="6"/>
+                <w:sz w:val="26"/>
+              </w:rPr>
+            </w:pPr>
+            <w:r>
+              <w:rPr>
+                <w:rFonts w:ascii="Times New Roman" w:hAnsi="Times New Roman"/>
+                <w:position w:val="6"/>
+                <w:sz w:val="26"/>
+              </w:rPr>
+              <w:t>Kieu Nhat Tan</w:t>
+            </w:r>
+          </w:p>
+        </w:tc>
+        <w:tc>
+          <w:tcPr>
+            <w:tcW w:w="3117" w:type="dxa"/>
+          </w:tcPr>
+          <w:p>
+            <w:pPr>
+              <w:spacing w:line="360" w:lineRule="auto"/>
+              <w:rPr>
+                <w:rFonts w:ascii="Times New Roman" w:hAnsi="Times New Roman"/>
+                <w:position w:val="6"/>
+                <w:sz w:val="26"/>
+              </w:rPr>
+            </w:pPr>
+            <w:r>
+              <w:rPr>
+                <w:rFonts w:ascii="Times New Roman" w:hAnsi="Times New Roman"/>
+                <w:position w:val="6"/>
+                <w:sz w:val="26"/>
+              </w:rPr>
+              <w:t>Done</w:t>
+            </w:r>
+          </w:p>
+        </w:tc>
+      </w:tr>
+      <w:tr>
+        <w:tc>
+          <w:tcPr>
+            <w:tcW w:w="3116" w:type="dxa"/>
+          </w:tcPr>
+          <w:p>
+            <w:pPr>
+              <w:spacing w:line="360" w:lineRule="auto"/>
+              <w:rPr>
+                <w:rFonts w:ascii="Times New Roman" w:hAnsi="Times New Roman"/>
+                <w:position w:val="6"/>
+                <w:sz w:val="26"/>
+              </w:rPr>
+            </w:pPr>
+            <w:r>
+              <w:rPr>
+                <w:rFonts w:ascii="Times New Roman" w:hAnsi="Times New Roman"/>
+                <w:position w:val="6"/>
+                <w:sz w:val="26"/>
+              </w:rPr>
+              <w:t xml:space="preserve">UI of Sales screen </w:t>
+            </w:r>
+          </w:p>
+        </w:tc>
+        <w:tc>
+          <w:tcPr>
+            <w:tcW w:w="3117" w:type="dxa"/>
+          </w:tcPr>
+          <w:p>
+            <w:pPr>
+              <w:spacing w:line="360" w:lineRule="auto"/>
+              <w:rPr>
+                <w:rFonts w:ascii="Times New Roman" w:hAnsi="Times New Roman"/>
+                <w:position w:val="6"/>
+                <w:sz w:val="26"/>
+              </w:rPr>
+            </w:pPr>
+            <w:r>
+              <w:rPr>
+                <w:rFonts w:ascii="Times New Roman" w:hAnsi="Times New Roman"/>
+                <w:position w:val="6"/>
+                <w:sz w:val="26"/>
+              </w:rPr>
+              <w:t>Kieu Nhat Tan</w:t>
+            </w:r>
+          </w:p>
+        </w:tc>
+        <w:tc>
+          <w:tcPr>
+            <w:tcW w:w="3117" w:type="dxa"/>
+          </w:tcPr>
+          <w:p>
+            <w:pPr>
+              <w:spacing w:line="360" w:lineRule="auto"/>
+              <w:rPr>
+                <w:rFonts w:ascii="Times New Roman" w:hAnsi="Times New Roman"/>
+                <w:position w:val="6"/>
+                <w:sz w:val="26"/>
+              </w:rPr>
+            </w:pPr>
+            <w:r>
+              <w:rPr>
+                <w:rFonts w:ascii="Times New Roman" w:hAnsi="Times New Roman"/>
+                <w:position w:val="6"/>
+                <w:sz w:val="26"/>
+              </w:rPr>
+              <w:t>Done</w:t>
+            </w:r>
+          </w:p>
+        </w:tc>
+      </w:tr>
+      <w:tr>
+        <w:tc>
+          <w:tcPr>
+            <w:tcW w:w="3116" w:type="dxa"/>
+          </w:tcPr>
+          <w:p>
+            <w:pPr>
+              <w:spacing w:line="360" w:lineRule="auto"/>
+              <w:rPr>
+                <w:rFonts w:ascii="Times New Roman" w:hAnsi="Times New Roman"/>
+                <w:position w:val="6"/>
+                <w:sz w:val="26"/>
+              </w:rPr>
+            </w:pPr>
+            <w:r>
+              <w:rPr>
+                <w:rFonts w:ascii="Times New Roman" w:hAnsi="Times New Roman"/>
+                <w:position w:val="6"/>
+                <w:sz w:val="26"/>
+              </w:rPr>
+              <w:t xml:space="preserve">Create new user </w:t>
+            </w:r>
+          </w:p>
+        </w:tc>
+        <w:tc>
+          <w:tcPr>
+            <w:tcW w:w="3117" w:type="dxa"/>
+          </w:tcPr>
+          <w:p>
+            <w:pPr>
+              <w:spacing w:line="360" w:lineRule="auto"/>
+              <w:rPr>
+                <w:rFonts w:ascii="Times New Roman" w:hAnsi="Times New Roman"/>
+                <w:position w:val="6"/>
+                <w:sz w:val="26"/>
+              </w:rPr>
+            </w:pPr>
+            <w:r>
+              <w:rPr>
+                <w:rFonts w:ascii="Times New Roman" w:hAnsi="Times New Roman"/>
+                <w:position w:val="6"/>
+                <w:sz w:val="26"/>
+              </w:rPr>
+              <w:t>Kieu Nhat Tan</w:t>
+            </w:r>
+          </w:p>
+        </w:tc>
+        <w:tc>
+          <w:tcPr>
+            <w:tcW w:w="3117" w:type="dxa"/>
+          </w:tcPr>
+          <w:p>
+            <w:pPr>
+              <w:spacing w:line="360" w:lineRule="auto"/>
+              <w:rPr>
+                <w:rFonts w:ascii="Times New Roman" w:hAnsi="Times New Roman"/>
+                <w:position w:val="6"/>
+                <w:sz w:val="26"/>
+              </w:rPr>
+            </w:pPr>
+            <w:r>
+              <w:rPr>
+                <w:rFonts w:ascii="Times New Roman" w:hAnsi="Times New Roman"/>
+                <w:position w:val="6"/>
+                <w:sz w:val="26"/>
+              </w:rPr>
+              <w:t>Done</w:t>
+            </w:r>
+          </w:p>
+        </w:tc>
+      </w:tr>
+      <w:tr>
+        <w:tc>
+          <w:tcPr>
+            <w:tcW w:w="3116" w:type="dxa"/>
+          </w:tcPr>
+          <w:p>
+            <w:pPr>
+              <w:spacing w:line="360" w:lineRule="auto"/>
+              <w:rPr>
+                <w:rFonts w:ascii="Times New Roman" w:hAnsi="Times New Roman"/>
+                <w:position w:val="6"/>
+                <w:sz w:val="26"/>
+              </w:rPr>
+            </w:pPr>
+            <w:r>
+              <w:rPr>
+                <w:rFonts w:ascii="Times New Roman" w:hAnsi="Times New Roman"/>
+                <w:position w:val="6"/>
+                <w:sz w:val="26"/>
+              </w:rPr>
+              <w:t>Edit user in system</w:t>
+            </w:r>
+          </w:p>
+        </w:tc>
+        <w:tc>
+          <w:tcPr>
+            <w:tcW w:w="3117" w:type="dxa"/>
+          </w:tcPr>
+          <w:p>
+            <w:pPr>
+              <w:spacing w:line="360" w:lineRule="auto"/>
+              <w:rPr>
+                <w:rFonts w:ascii="Times New Roman" w:hAnsi="Times New Roman"/>
+                <w:position w:val="6"/>
+                <w:sz w:val="26"/>
+              </w:rPr>
+            </w:pPr>
+            <w:r>
+              <w:rPr>
+                <w:rFonts w:ascii="Times New Roman" w:hAnsi="Times New Roman"/>
+                <w:position w:val="6"/>
+                <w:sz w:val="26"/>
+              </w:rPr>
+              <w:t>Kieu Nhat Tan</w:t>
+            </w:r>
+          </w:p>
+        </w:tc>
+        <w:tc>
+          <w:tcPr>
+            <w:tcW w:w="3117" w:type="dxa"/>
+          </w:tcPr>
+          <w:p>
+            <w:pPr>
+              <w:spacing w:line="360" w:lineRule="auto"/>
+              <w:rPr>
+                <w:rFonts w:ascii="Times New Roman" w:hAnsi="Times New Roman"/>
+                <w:position w:val="6"/>
+                <w:sz w:val="26"/>
+              </w:rPr>
+            </w:pPr>
+            <w:r>
+              <w:rPr>
+                <w:rFonts w:ascii="Times New Roman" w:hAnsi="Times New Roman"/>
+                <w:position w:val="6"/>
+                <w:sz w:val="26"/>
+              </w:rPr>
+              <w:t>Done</w:t>
+            </w:r>
+          </w:p>
+        </w:tc>
+      </w:tr>
+      <w:tr>
+        <w:tc>
+          <w:tcPr>
+            <w:tcW w:w="3116" w:type="dxa"/>
+          </w:tcPr>
+          <w:p>
+            <w:pPr>
+              <w:spacing w:line="360" w:lineRule="auto"/>
+              <w:rPr>
+                <w:rFonts w:ascii="Times New Roman" w:hAnsi="Times New Roman"/>
+                <w:position w:val="6"/>
+                <w:sz w:val="26"/>
+              </w:rPr>
+            </w:pPr>
+            <w:r>
+              <w:rPr>
+                <w:rFonts w:ascii="Times New Roman" w:hAnsi="Times New Roman"/>
+                <w:position w:val="6"/>
+                <w:sz w:val="26"/>
+              </w:rPr>
+              <w:t>Search user by name</w:t>
+            </w:r>
+          </w:p>
+        </w:tc>
+        <w:tc>
+          <w:tcPr>
+            <w:tcW w:w="3117" w:type="dxa"/>
+          </w:tcPr>
+          <w:p>
+            <w:pPr>
+              <w:spacing w:line="360" w:lineRule="auto"/>
+              <w:rPr>
+                <w:rFonts w:ascii="Times New Roman" w:hAnsi="Times New Roman"/>
+                <w:position w:val="6"/>
+                <w:sz w:val="26"/>
+              </w:rPr>
+            </w:pPr>
+            <w:r>
+              <w:rPr>
+                <w:rFonts w:ascii="Times New Roman" w:hAnsi="Times New Roman"/>
+                <w:position w:val="6"/>
+                <w:sz w:val="26"/>
+              </w:rPr>
+              <w:t>Kieu Nhat Tan</w:t>
+            </w:r>
+          </w:p>
+        </w:tc>
+        <w:tc>
+          <w:tcPr>
+            <w:tcW w:w="3117" w:type="dxa"/>
+          </w:tcPr>
+          <w:p>
+            <w:pPr>
+              <w:spacing w:line="360" w:lineRule="auto"/>
+              <w:rPr>
+                <w:rFonts w:ascii="Times New Roman" w:hAnsi="Times New Roman"/>
+                <w:position w:val="6"/>
+                <w:sz w:val="26"/>
+              </w:rPr>
+            </w:pPr>
+            <w:r>
+              <w:rPr>
+                <w:rFonts w:ascii="Times New Roman" w:hAnsi="Times New Roman"/>
+                <w:position w:val="6"/>
+                <w:sz w:val="26"/>
+              </w:rPr>
+              <w:t>Done</w:t>
+            </w:r>
+          </w:p>
+        </w:tc>
+      </w:tr>
+      <w:tr>
+        <w:tc>
+          <w:tcPr>
+            <w:tcW w:w="3116" w:type="dxa"/>
+          </w:tcPr>
+          <w:p>
+            <w:pPr>
+              <w:spacing w:line="360" w:lineRule="auto"/>
+              <w:rPr>
+                <w:rFonts w:ascii="Times New Roman" w:hAnsi="Times New Roman"/>
+                <w:position w:val="6"/>
+                <w:sz w:val="26"/>
+              </w:rPr>
+            </w:pPr>
+            <w:r>
+              <w:rPr>
+                <w:rFonts w:ascii="Times New Roman" w:hAnsi="Times New Roman"/>
+                <w:position w:val="6"/>
+                <w:sz w:val="26"/>
+              </w:rPr>
+              <w:t>Delete user in system</w:t>
+            </w:r>
+          </w:p>
+        </w:tc>
+        <w:tc>
+          <w:tcPr>
+            <w:tcW w:w="3117" w:type="dxa"/>
+          </w:tcPr>
+          <w:p>
+            <w:pPr>
+              <w:spacing w:line="360" w:lineRule="auto"/>
+              <w:rPr>
+                <w:rFonts w:ascii="Times New Roman" w:hAnsi="Times New Roman"/>
+                <w:position w:val="6"/>
+                <w:sz w:val="26"/>
+              </w:rPr>
+            </w:pPr>
+            <w:r>
+              <w:rPr>
+                <w:rFonts w:ascii="Times New Roman" w:hAnsi="Times New Roman"/>
+                <w:position w:val="6"/>
+                <w:sz w:val="26"/>
+              </w:rPr>
+              <w:t>Kieu Nhat Tan</w:t>
+            </w:r>
+          </w:p>
+        </w:tc>
+        <w:tc>
+          <w:tcPr>
+            <w:tcW w:w="3117" w:type="dxa"/>
+          </w:tcPr>
+          <w:p>
+            <w:pPr>
+              <w:spacing w:line="360" w:lineRule="auto"/>
+              <w:rPr>
+                <w:rFonts w:ascii="Times New Roman" w:hAnsi="Times New Roman"/>
+                <w:position w:val="6"/>
+                <w:sz w:val="26"/>
+              </w:rPr>
+            </w:pPr>
+            <w:r>
+              <w:rPr>
+                <w:rFonts w:ascii="Times New Roman" w:hAnsi="Times New Roman"/>
+                <w:position w:val="6"/>
+                <w:sz w:val="26"/>
+              </w:rPr>
+              <w:t>Done</w:t>
+            </w:r>
+          </w:p>
+        </w:tc>
+      </w:tr>
+      <w:tr>
+        <w:tc>
+          <w:tcPr>
+            <w:tcW w:w="3116" w:type="dxa"/>
+          </w:tcPr>
+          <w:p>
+            <w:pPr>
+              <w:spacing w:line="360" w:lineRule="auto"/>
+              <w:rPr>
+                <w:rFonts w:ascii="Times New Roman" w:hAnsi="Times New Roman"/>
+                <w:position w:val="6"/>
+                <w:sz w:val="26"/>
+              </w:rPr>
+            </w:pPr>
+            <w:r>
+              <w:rPr>
+                <w:rFonts w:ascii="Times New Roman" w:hAnsi="Times New Roman"/>
+                <w:position w:val="6"/>
+                <w:sz w:val="26"/>
+              </w:rPr>
+              <w:t>UI of Login screen</w:t>
+            </w:r>
+          </w:p>
+        </w:tc>
+        <w:tc>
+          <w:tcPr>
+            <w:tcW w:w="3117" w:type="dxa"/>
+          </w:tcPr>
+          <w:p>
+            <w:pPr>
+              <w:spacing w:line="360" w:lineRule="auto"/>
+              <w:rPr>
+                <w:rFonts w:ascii="Times New Roman" w:hAnsi="Times New Roman"/>
+                <w:position w:val="6"/>
+                <w:sz w:val="26"/>
+              </w:rPr>
+            </w:pPr>
+            <w:r>
+              <w:rPr>
+                <w:rFonts w:ascii="Times New Roman" w:hAnsi="Times New Roman"/>
+                <w:position w:val="6"/>
+                <w:sz w:val="26"/>
+              </w:rPr>
+              <w:t>Kieu Nhat Tan</w:t>
+            </w:r>
+          </w:p>
+        </w:tc>
+        <w:tc>
+          <w:tcPr>
+            <w:tcW w:w="3117" w:type="dxa"/>
+          </w:tcPr>
+          <w:p>
+            <w:pPr>
+              <w:spacing w:line="360" w:lineRule="auto"/>
+              <w:rPr>
+                <w:rFonts w:ascii="Times New Roman" w:hAnsi="Times New Roman"/>
+                <w:position w:val="6"/>
+                <w:sz w:val="26"/>
+              </w:rPr>
+            </w:pPr>
+            <w:r>
+              <w:rPr>
+                <w:rFonts w:ascii="Times New Roman" w:hAnsi="Times New Roman"/>
+                <w:position w:val="6"/>
+                <w:sz w:val="26"/>
+              </w:rPr>
+              <w:t>Done</w:t>
+            </w:r>
+          </w:p>
+        </w:tc>
+      </w:tr>
+      <w:tr>
+        <w:tc>
+          <w:tcPr>
+            <w:tcW w:w="3116" w:type="dxa"/>
+          </w:tcPr>
+          <w:p>
+            <w:pPr>
+              <w:spacing w:line="360" w:lineRule="auto"/>
+              <w:rPr>
+                <w:rFonts w:ascii="Times New Roman" w:hAnsi="Times New Roman"/>
+                <w:position w:val="6"/>
+                <w:sz w:val="26"/>
+              </w:rPr>
+            </w:pPr>
+            <w:r>
+              <w:rPr>
+                <w:rFonts w:ascii="Times New Roman" w:hAnsi="Times New Roman"/>
+                <w:position w:val="6"/>
+                <w:sz w:val="26"/>
+              </w:rPr>
+              <w:t>Login to system</w:t>
+            </w:r>
+          </w:p>
+        </w:tc>
+        <w:tc>
+          <w:tcPr>
+            <w:tcW w:w="3117" w:type="dxa"/>
+          </w:tcPr>
+          <w:p>
+            <w:pPr>
+              <w:spacing w:line="360" w:lineRule="auto"/>
+              <w:rPr>
+                <w:rFonts w:ascii="Times New Roman" w:hAnsi="Times New Roman"/>
+                <w:position w:val="6"/>
+                <w:sz w:val="26"/>
+              </w:rPr>
+            </w:pPr>
+            <w:r>
+              <w:rPr>
+                <w:rFonts w:ascii="Times New Roman" w:hAnsi="Times New Roman"/>
+                <w:position w:val="6"/>
+                <w:sz w:val="26"/>
+              </w:rPr>
+              <w:t>Kieu Nhat Tan</w:t>
+            </w:r>
+          </w:p>
+        </w:tc>
+        <w:tc>
+          <w:tcPr>
+            <w:tcW w:w="3117" w:type="dxa"/>
+          </w:tcPr>
+          <w:p>
+            <w:pPr>
+              <w:spacing w:line="360" w:lineRule="auto"/>
+              <w:rPr>
+                <w:rFonts w:ascii="Times New Roman" w:hAnsi="Times New Roman"/>
+                <w:position w:val="6"/>
+                <w:sz w:val="26"/>
+              </w:rPr>
+            </w:pPr>
+            <w:r>
+              <w:rPr>
+                <w:rFonts w:ascii="Times New Roman" w:hAnsi="Times New Roman"/>
+                <w:position w:val="6"/>
+                <w:sz w:val="26"/>
+              </w:rPr>
+              <w:t>Done</w:t>
+            </w:r>
+          </w:p>
+        </w:tc>
+      </w:tr>
+      <w:tr>
+        <w:tc>
+          <w:tcPr>
+            <w:tcW w:w="3116" w:type="dxa"/>
+          </w:tcPr>
+          <w:p>
+            <w:pPr>
+              <w:spacing w:line="360" w:lineRule="auto"/>
+              <w:rPr>
+                <w:rFonts w:ascii="Times New Roman" w:hAnsi="Times New Roman"/>
+                <w:position w:val="6"/>
+                <w:sz w:val="26"/>
+              </w:rPr>
+            </w:pPr>
+            <w:r>
+              <w:rPr>
+                <w:rFonts w:ascii="Times New Roman" w:hAnsi="Times New Roman"/>
+                <w:position w:val="6"/>
+                <w:sz w:val="26"/>
+              </w:rPr>
+              <w:t xml:space="preserve">Create Order </w:t>
+            </w:r>
+          </w:p>
+        </w:tc>
+        <w:tc>
+          <w:tcPr>
+            <w:tcW w:w="3117" w:type="dxa"/>
+          </w:tcPr>
+          <w:p>
+            <w:pPr>
+              <w:spacing w:line="360" w:lineRule="auto"/>
+              <w:rPr>
+                <w:rFonts w:ascii="Times New Roman" w:hAnsi="Times New Roman"/>
+                <w:position w:val="6"/>
+                <w:sz w:val="26"/>
+              </w:rPr>
+            </w:pPr>
+            <w:r>
+              <w:rPr>
+                <w:rFonts w:ascii="Times New Roman" w:hAnsi="Times New Roman"/>
+                <w:position w:val="6"/>
+                <w:sz w:val="26"/>
+              </w:rPr>
+              <w:t>Kieu Nhat Tan</w:t>
+            </w:r>
+          </w:p>
+        </w:tc>
+        <w:tc>
+          <w:tcPr>
+            <w:tcW w:w="3117" w:type="dxa"/>
+          </w:tcPr>
+          <w:p>
+            <w:pPr>
+              <w:spacing w:line="360" w:lineRule="auto"/>
+              <w:rPr>
+                <w:rFonts w:ascii="Times New Roman" w:hAnsi="Times New Roman"/>
+                <w:position w:val="6"/>
+                <w:sz w:val="26"/>
+              </w:rPr>
+            </w:pPr>
+            <w:r>
+              <w:rPr>
+                <w:rFonts w:ascii="Times New Roman" w:hAnsi="Times New Roman"/>
+                <w:position w:val="6"/>
+                <w:sz w:val="26"/>
+              </w:rPr>
+              <w:t>Done</w:t>
+            </w:r>
+          </w:p>
+        </w:tc>
+      </w:tr>
+      <w:tr>
+        <w:tc>
+          <w:tcPr>
+            <w:tcW w:w="3116" w:type="dxa"/>
+          </w:tcPr>
+          <w:p>
+            <w:pPr>
+              <w:spacing w:line="360" w:lineRule="auto"/>
+              <w:rPr>
+                <w:rFonts w:ascii="Times New Roman" w:hAnsi="Times New Roman"/>
+                <w:position w:val="6"/>
+                <w:sz w:val="26"/>
+              </w:rPr>
+            </w:pPr>
+            <w:r>
+              <w:rPr>
+                <w:rFonts w:ascii="Times New Roman" w:hAnsi="Times New Roman"/>
+                <w:position w:val="6"/>
+                <w:sz w:val="26"/>
+              </w:rPr>
+              <w:t>UI of Manage Products screen</w:t>
+            </w:r>
+          </w:p>
+        </w:tc>
+        <w:tc>
+          <w:tcPr>
+            <w:tcW w:w="3117" w:type="dxa"/>
+          </w:tcPr>
+          <w:p>
+            <w:pPr>
+              <w:spacing w:line="360" w:lineRule="auto"/>
+              <w:rPr>
+                <w:rFonts w:ascii="Times New Roman" w:hAnsi="Times New Roman"/>
+                <w:position w:val="6"/>
+                <w:sz w:val="26"/>
+              </w:rPr>
+            </w:pPr>
+            <w:r>
+              <w:rPr>
+                <w:rFonts w:ascii="Times New Roman" w:hAnsi="Times New Roman"/>
+                <w:position w:val="6"/>
+                <w:sz w:val="26"/>
+              </w:rPr>
+              <w:t>Nguyen Van Tan</w:t>
+            </w:r>
+          </w:p>
+        </w:tc>
+        <w:tc>
+          <w:tcPr>
+            <w:tcW w:w="3117" w:type="dxa"/>
+          </w:tcPr>
+          <w:p>
+            <w:pPr>
+              <w:spacing w:line="360" w:lineRule="auto"/>
+              <w:rPr>
+                <w:rFonts w:ascii="Times New Roman" w:hAnsi="Times New Roman"/>
+                <w:position w:val="6"/>
+                <w:sz w:val="26"/>
+              </w:rPr>
+            </w:pPr>
+            <w:r>
+              <w:rPr>
+                <w:rFonts w:ascii="Times New Roman" w:hAnsi="Times New Roman"/>
+                <w:position w:val="6"/>
+                <w:sz w:val="26"/>
+              </w:rPr>
+              <w:t>Done</w:t>
+            </w:r>
+          </w:p>
+        </w:tc>
+      </w:tr>
+      <w:tr>
+        <w:tc>
+          <w:tcPr>
+            <w:tcW w:w="3116" w:type="dxa"/>
+          </w:tcPr>
+          <w:p>
+            <w:pPr>
+              <w:spacing w:line="360" w:lineRule="auto"/>
+              <w:rPr>
+                <w:rFonts w:ascii="Times New Roman" w:hAnsi="Times New Roman"/>
+                <w:position w:val="6"/>
+                <w:sz w:val="26"/>
+              </w:rPr>
+            </w:pPr>
+            <w:r>
+              <w:rPr>
+                <w:rFonts w:ascii="Times New Roman" w:hAnsi="Times New Roman"/>
+                <w:position w:val="6"/>
+                <w:sz w:val="26"/>
+              </w:rPr>
+              <w:t>UI of Manage bill screen</w:t>
+            </w:r>
+          </w:p>
+        </w:tc>
+        <w:tc>
+          <w:tcPr>
+            <w:tcW w:w="3117" w:type="dxa"/>
+          </w:tcPr>
+          <w:p>
+            <w:pPr>
+              <w:spacing w:line="360" w:lineRule="auto"/>
+              <w:rPr>
+                <w:rFonts w:ascii="Times New Roman" w:hAnsi="Times New Roman"/>
+                <w:position w:val="6"/>
+                <w:sz w:val="26"/>
+              </w:rPr>
+            </w:pPr>
+            <w:r>
+              <w:rPr>
+                <w:rFonts w:ascii="Times New Roman" w:hAnsi="Times New Roman"/>
+                <w:position w:val="6"/>
+                <w:sz w:val="26"/>
+              </w:rPr>
+              <w:t>Nguyen Van Tan</w:t>
+            </w:r>
+          </w:p>
+        </w:tc>
+        <w:tc>
+          <w:tcPr>
+            <w:tcW w:w="3117" w:type="dxa"/>
+          </w:tcPr>
+          <w:p>
+            <w:pPr>
+              <w:spacing w:line="360" w:lineRule="auto"/>
+              <w:rPr>
+                <w:rFonts w:ascii="Times New Roman" w:hAnsi="Times New Roman"/>
+                <w:position w:val="6"/>
+                <w:sz w:val="26"/>
+              </w:rPr>
+            </w:pPr>
+            <w:r>
+              <w:rPr>
+                <w:rFonts w:ascii="Times New Roman" w:hAnsi="Times New Roman"/>
+                <w:position w:val="6"/>
+                <w:sz w:val="26"/>
+              </w:rPr>
+              <w:t>Done</w:t>
+            </w:r>
+          </w:p>
+        </w:tc>
+      </w:tr>
+      <w:tr>
+        <w:tc>
+          <w:tcPr>
+            <w:tcW w:w="3116" w:type="dxa"/>
+          </w:tcPr>
+          <w:p>
+            <w:pPr>
+              <w:spacing w:line="360" w:lineRule="auto"/>
+              <w:rPr>
+                <w:rFonts w:ascii="Times New Roman" w:hAnsi="Times New Roman"/>
+                <w:position w:val="6"/>
+                <w:sz w:val="26"/>
+              </w:rPr>
+            </w:pPr>
+            <w:r>
+              <w:rPr>
+                <w:rFonts w:ascii="Times New Roman" w:hAnsi="Times New Roman"/>
+                <w:position w:val="6"/>
+                <w:sz w:val="26"/>
+              </w:rPr>
+              <w:t>Create new product</w:t>
+            </w:r>
+          </w:p>
+        </w:tc>
+        <w:tc>
+          <w:tcPr>
+            <w:tcW w:w="3117" w:type="dxa"/>
+          </w:tcPr>
+          <w:p>
+            <w:pPr>
+              <w:spacing w:line="360" w:lineRule="auto"/>
+              <w:rPr>
+                <w:rFonts w:ascii="Times New Roman" w:hAnsi="Times New Roman"/>
+                <w:position w:val="6"/>
+                <w:sz w:val="26"/>
+              </w:rPr>
+            </w:pPr>
+            <w:r>
+              <w:rPr>
+                <w:rFonts w:ascii="Times New Roman" w:hAnsi="Times New Roman"/>
+                <w:position w:val="6"/>
+                <w:sz w:val="26"/>
+              </w:rPr>
+              <w:t>Nguyen Van Tan</w:t>
+            </w:r>
+          </w:p>
+        </w:tc>
+        <w:tc>
+          <w:tcPr>
+            <w:tcW w:w="3117" w:type="dxa"/>
+          </w:tcPr>
+          <w:p>
+            <w:pPr>
+              <w:spacing w:line="360" w:lineRule="auto"/>
+              <w:rPr>
+                <w:rFonts w:ascii="Times New Roman" w:hAnsi="Times New Roman"/>
+                <w:position w:val="6"/>
+                <w:sz w:val="26"/>
+              </w:rPr>
+            </w:pPr>
+            <w:r>
+              <w:rPr>
+                <w:rFonts w:ascii="Times New Roman" w:hAnsi="Times New Roman"/>
+                <w:position w:val="6"/>
+                <w:sz w:val="26"/>
+              </w:rPr>
+              <w:t>Done</w:t>
+            </w:r>
+          </w:p>
+        </w:tc>
+      </w:tr>
+      <w:tr>
+        <w:tc>
+          <w:tcPr>
+            <w:tcW w:w="3116" w:type="dxa"/>
+          </w:tcPr>
+          <w:p>
+            <w:pPr>
+              <w:spacing w:line="360" w:lineRule="auto"/>
+              <w:rPr>
+                <w:rFonts w:ascii="Times New Roman" w:hAnsi="Times New Roman"/>
+                <w:position w:val="6"/>
+                <w:sz w:val="26"/>
+              </w:rPr>
+            </w:pPr>
+            <w:r>
+              <w:rPr>
+                <w:rFonts w:ascii="Times New Roman" w:hAnsi="Times New Roman"/>
+                <w:position w:val="6"/>
+                <w:sz w:val="26"/>
+              </w:rPr>
+              <w:t>Edit products</w:t>
+            </w:r>
+          </w:p>
+        </w:tc>
+        <w:tc>
+          <w:tcPr>
+            <w:tcW w:w="3117" w:type="dxa"/>
+          </w:tcPr>
+          <w:p>
+            <w:pPr>
+              <w:spacing w:line="360" w:lineRule="auto"/>
+              <w:rPr>
+                <w:rFonts w:ascii="Times New Roman" w:hAnsi="Times New Roman"/>
+                <w:position w:val="6"/>
+                <w:sz w:val="26"/>
+              </w:rPr>
+            </w:pPr>
+            <w:r>
+              <w:rPr>
+                <w:rFonts w:ascii="Times New Roman" w:hAnsi="Times New Roman"/>
+                <w:position w:val="6"/>
+                <w:sz w:val="26"/>
+              </w:rPr>
+              <w:t>Nguyen Van Tan</w:t>
+            </w:r>
+          </w:p>
+        </w:tc>
+        <w:tc>
+          <w:tcPr>
+            <w:tcW w:w="3117" w:type="dxa"/>
+          </w:tcPr>
+          <w:p>
+            <w:pPr>
+              <w:spacing w:line="360" w:lineRule="auto"/>
+              <w:rPr>
+                <w:rFonts w:ascii="Times New Roman" w:hAnsi="Times New Roman"/>
+                <w:position w:val="6"/>
+                <w:sz w:val="26"/>
+              </w:rPr>
+            </w:pPr>
+            <w:r>
+              <w:rPr>
+                <w:rFonts w:ascii="Times New Roman" w:hAnsi="Times New Roman"/>
+                <w:position w:val="6"/>
+                <w:sz w:val="26"/>
+              </w:rPr>
+              <w:t>Done</w:t>
+            </w:r>
+          </w:p>
+        </w:tc>
+      </w:tr>
+      <w:tr>
+        <w:tc>
+          <w:tcPr>
+            <w:tcW w:w="3116" w:type="dxa"/>
+          </w:tcPr>
+          <w:p>
+            <w:pPr>
+              <w:spacing w:line="360" w:lineRule="auto"/>
+              <w:rPr>
+                <w:rFonts w:ascii="Times New Roman" w:hAnsi="Times New Roman"/>
+                <w:position w:val="6"/>
+                <w:sz w:val="26"/>
+              </w:rPr>
+            </w:pPr>
+            <w:r>
+              <w:rPr>
+                <w:rFonts w:ascii="Times New Roman" w:hAnsi="Times New Roman"/>
+                <w:position w:val="6"/>
+                <w:sz w:val="26"/>
+              </w:rPr>
+              <w:t>Delete products</w:t>
+            </w:r>
+          </w:p>
+        </w:tc>
+        <w:tc>
+          <w:tcPr>
+            <w:tcW w:w="3117" w:type="dxa"/>
+          </w:tcPr>
+          <w:p>
+            <w:pPr>
+              <w:spacing w:line="360" w:lineRule="auto"/>
+              <w:rPr>
+                <w:rFonts w:ascii="Times New Roman" w:hAnsi="Times New Roman"/>
+                <w:position w:val="6"/>
+                <w:sz w:val="26"/>
+              </w:rPr>
+            </w:pPr>
+            <w:r>
+              <w:rPr>
+                <w:rFonts w:ascii="Times New Roman" w:hAnsi="Times New Roman"/>
+                <w:position w:val="6"/>
+                <w:sz w:val="26"/>
+              </w:rPr>
+              <w:t>Nguyen Van Tan</w:t>
+            </w:r>
+          </w:p>
+        </w:tc>
+        <w:tc>
+          <w:tcPr>
+            <w:tcW w:w="3117" w:type="dxa"/>
+          </w:tcPr>
+          <w:p>
+            <w:pPr>
+              <w:spacing w:line="360" w:lineRule="auto"/>
+              <w:rPr>
+                <w:rFonts w:ascii="Times New Roman" w:hAnsi="Times New Roman"/>
+                <w:position w:val="6"/>
+                <w:sz w:val="26"/>
+              </w:rPr>
+            </w:pPr>
+            <w:r>
+              <w:rPr>
+                <w:rFonts w:ascii="Times New Roman" w:hAnsi="Times New Roman"/>
+                <w:position w:val="6"/>
+                <w:sz w:val="26"/>
+              </w:rPr>
+              <w:t>Done</w:t>
+            </w:r>
+          </w:p>
+        </w:tc>
+      </w:tr>
+      <w:tr>
+        <w:tc>
+          <w:tcPr>
+            <w:tcW w:w="3116" w:type="dxa"/>
+          </w:tcPr>
+          <w:p>
+            <w:pPr>
+              <w:spacing w:line="360" w:lineRule="auto"/>
+              <w:rPr>
+                <w:rFonts w:ascii="Times New Roman" w:hAnsi="Times New Roman"/>
+                <w:position w:val="6"/>
+                <w:sz w:val="26"/>
+              </w:rPr>
+            </w:pPr>
+            <w:r>
+              <w:rPr>
+                <w:rFonts w:ascii="Times New Roman" w:hAnsi="Times New Roman"/>
+                <w:position w:val="6"/>
+                <w:sz w:val="26"/>
+              </w:rPr>
+              <w:t>Search products by name</w:t>
+            </w:r>
+          </w:p>
+        </w:tc>
+        <w:tc>
+          <w:tcPr>
+            <w:tcW w:w="3117" w:type="dxa"/>
+          </w:tcPr>
+          <w:p>
+            <w:pPr>
+              <w:spacing w:line="360" w:lineRule="auto"/>
+              <w:rPr>
+                <w:rFonts w:ascii="Times New Roman" w:hAnsi="Times New Roman"/>
+                <w:position w:val="6"/>
+                <w:sz w:val="26"/>
+              </w:rPr>
+            </w:pPr>
+            <w:r>
+              <w:rPr>
+                <w:rFonts w:ascii="Times New Roman" w:hAnsi="Times New Roman"/>
+                <w:position w:val="6"/>
+                <w:sz w:val="26"/>
+              </w:rPr>
+              <w:t>Nguyen Van Tan</w:t>
+            </w:r>
+          </w:p>
+        </w:tc>
+        <w:tc>
+          <w:tcPr>
+            <w:tcW w:w="3117" w:type="dxa"/>
+          </w:tcPr>
+          <w:p>
+            <w:pPr>
+              <w:spacing w:line="360" w:lineRule="auto"/>
+              <w:rPr>
+                <w:rFonts w:ascii="Times New Roman" w:hAnsi="Times New Roman"/>
+                <w:position w:val="6"/>
+                <w:sz w:val="26"/>
+              </w:rPr>
+            </w:pPr>
+            <w:r>
+              <w:rPr>
+                <w:rFonts w:ascii="Times New Roman" w:hAnsi="Times New Roman"/>
+                <w:position w:val="6"/>
+                <w:sz w:val="26"/>
+              </w:rPr>
+              <w:t>Done</w:t>
+            </w:r>
+          </w:p>
+        </w:tc>
+      </w:tr>
+      <w:tr>
+        <w:tc>
+          <w:tcPr>
+            <w:tcW w:w="3116" w:type="dxa"/>
+          </w:tcPr>
+          <w:p>
+            <w:pPr>
+              <w:spacing w:line="360" w:lineRule="auto"/>
+              <w:rPr>
+                <w:rFonts w:ascii="Times New Roman" w:hAnsi="Times New Roman"/>
+                <w:position w:val="6"/>
+                <w:sz w:val="26"/>
+              </w:rPr>
+            </w:pPr>
+            <w:r>
+              <w:rPr>
+                <w:rFonts w:ascii="Times New Roman" w:hAnsi="Times New Roman"/>
+                <w:position w:val="6"/>
+                <w:sz w:val="26"/>
+              </w:rPr>
+              <w:t xml:space="preserve">Search bill by client phone </w:t>
+            </w:r>
+          </w:p>
+        </w:tc>
+        <w:tc>
+          <w:tcPr>
+            <w:tcW w:w="3117" w:type="dxa"/>
+          </w:tcPr>
+          <w:p>
+            <w:pPr>
+              <w:spacing w:line="360" w:lineRule="auto"/>
+              <w:rPr>
+                <w:rFonts w:ascii="Times New Roman" w:hAnsi="Times New Roman"/>
+                <w:position w:val="6"/>
+                <w:sz w:val="26"/>
+              </w:rPr>
+            </w:pPr>
+            <w:r>
+              <w:rPr>
+                <w:rFonts w:ascii="Times New Roman" w:hAnsi="Times New Roman"/>
+                <w:position w:val="6"/>
+                <w:sz w:val="26"/>
+              </w:rPr>
+              <w:t>Nguyen Van Tan</w:t>
+            </w:r>
+          </w:p>
+        </w:tc>
+        <w:tc>
+          <w:tcPr>
+            <w:tcW w:w="3117" w:type="dxa"/>
+          </w:tcPr>
+          <w:p>
+            <w:pPr>
+              <w:spacing w:line="360" w:lineRule="auto"/>
+              <w:rPr>
+                <w:rFonts w:ascii="Times New Roman" w:hAnsi="Times New Roman"/>
+                <w:position w:val="6"/>
+                <w:sz w:val="26"/>
+              </w:rPr>
+            </w:pPr>
+            <w:r>
+              <w:rPr>
+                <w:rFonts w:ascii="Times New Roman" w:hAnsi="Times New Roman"/>
+                <w:position w:val="6"/>
+                <w:sz w:val="26"/>
+              </w:rPr>
+              <w:t>Done</w:t>
+            </w:r>
+          </w:p>
+        </w:tc>
+      </w:tr>
+      <w:tr>
+        <w:tc>
+          <w:tcPr>
+            <w:tcW w:w="3116" w:type="dxa"/>
+          </w:tcPr>
+          <w:p>
+            <w:pPr>
+              <w:spacing w:line="360" w:lineRule="auto"/>
+              <w:rPr>
+                <w:rFonts w:ascii="Times New Roman" w:hAnsi="Times New Roman"/>
+                <w:position w:val="6"/>
+                <w:sz w:val="26"/>
+              </w:rPr>
+            </w:pPr>
+            <w:r>
+              <w:rPr>
+                <w:rFonts w:ascii="Times New Roman" w:hAnsi="Times New Roman"/>
+                <w:position w:val="6"/>
+                <w:sz w:val="26"/>
+              </w:rPr>
+              <w:t>Log out</w:t>
+            </w:r>
+          </w:p>
+        </w:tc>
+        <w:tc>
+          <w:tcPr>
+            <w:tcW w:w="3117" w:type="dxa"/>
+          </w:tcPr>
+          <w:p>
+            <w:pPr>
+              <w:spacing w:line="360" w:lineRule="auto"/>
+              <w:rPr>
+                <w:rFonts w:ascii="Times New Roman" w:hAnsi="Times New Roman"/>
+                <w:position w:val="6"/>
+                <w:sz w:val="26"/>
+              </w:rPr>
+            </w:pPr>
+            <w:r>
+              <w:rPr>
+                <w:rFonts w:ascii="Times New Roman" w:hAnsi="Times New Roman"/>
+                <w:position w:val="6"/>
+                <w:sz w:val="26"/>
+              </w:rPr>
+              <w:t>Nguyen Van Tan</w:t>
+            </w:r>
+          </w:p>
+        </w:tc>
+        <w:tc>
+          <w:tcPr>
+            <w:tcW w:w="3117" w:type="dxa"/>
+          </w:tcPr>
+          <w:p>
+            <w:pPr>
+              <w:spacing w:line="360" w:lineRule="auto"/>
+              <w:rPr>
+                <w:rFonts w:ascii="Times New Roman" w:hAnsi="Times New Roman"/>
+                <w:position w:val="6"/>
+                <w:sz w:val="26"/>
+              </w:rPr>
+            </w:pPr>
+            <w:r>
+              <w:rPr>
+                <w:rFonts w:ascii="Times New Roman" w:hAnsi="Times New Roman"/>
+                <w:position w:val="6"/>
+                <w:sz w:val="26"/>
+              </w:rPr>
+              <w:t>Done</w:t>
             </w:r>
           </w:p>
         </w:tc>

</xml_diff>